<commit_message>
added the code for ex4
</commit_message>
<xml_diff>
--- a/hw_3/DD2360HT22_HW3_Wender_Christian.docx
+++ b/hw_3/DD2360HT22_HW3_Wender_Christian.docx
@@ -134,8 +134,16 @@
         <w:rPr>
           <w:lang w:val="en-US"/>
         </w:rPr>
-        <w:t>Google Colab</w:t>
-      </w:r>
+        <w:t xml:space="preserve">Google </w:t>
+      </w:r>
+      <w:proofErr w:type="spellStart"/>
+      <w:r>
+        <w:rPr>
+          <w:lang w:val="en-US"/>
+        </w:rPr>
+        <w:t>Colab</w:t>
+      </w:r>
+      <w:proofErr w:type="spellEnd"/>
     </w:p>
     <w:p>
       <w:pPr>
@@ -189,6 +197,7 @@
         </w:rPr>
         <w:t>!</w:t>
       </w:r>
+      <w:proofErr w:type="spellStart"/>
       <w:r>
         <w:rPr>
           <w:rFonts w:ascii="Courier New" w:eastAsia="Times New Roman" w:hAnsi="Courier New" w:cs="Courier New"/>
@@ -197,7 +206,40 @@
           <w:szCs w:val="21"/>
           <w:lang w:val="en-US"/>
         </w:rPr>
-        <w:t>nvcc -arch=sm_75 ./lab3_ex1.cu -o lab3_ex1</w:t>
+        <w:t>nvcc</w:t>
+      </w:r>
+      <w:proofErr w:type="spellEnd"/>
+      <w:r>
+        <w:rPr>
+          <w:rFonts w:ascii="Courier New" w:eastAsia="Times New Roman" w:hAnsi="Courier New" w:cs="Courier New"/>
+          <w:color w:val="000000"/>
+          <w:sz w:val="21"/>
+          <w:szCs w:val="21"/>
+          <w:lang w:val="en-US"/>
+        </w:rPr>
+        <w:t> -arch=sm_</w:t>
+      </w:r>
+      <w:proofErr w:type="gramStart"/>
+      <w:r>
+        <w:rPr>
+          <w:rFonts w:ascii="Courier New" w:eastAsia="Times New Roman" w:hAnsi="Courier New" w:cs="Courier New"/>
+          <w:color w:val="000000"/>
+          <w:sz w:val="21"/>
+          <w:szCs w:val="21"/>
+          <w:lang w:val="en-US"/>
+        </w:rPr>
+        <w:t>75 .</w:t>
+      </w:r>
+      <w:proofErr w:type="gramEnd"/>
+      <w:r>
+        <w:rPr>
+          <w:rFonts w:ascii="Courier New" w:eastAsia="Times New Roman" w:hAnsi="Courier New" w:cs="Courier New"/>
+          <w:color w:val="000000"/>
+          <w:sz w:val="21"/>
+          <w:szCs w:val="21"/>
+          <w:lang w:val="en-US"/>
+        </w:rPr>
+        <w:t>/lab3_ex1.cu -o lab3_ex1</w:t>
       </w:r>
     </w:p>
     <w:p>
@@ -242,6 +284,7 @@
         </w:rPr>
         <w:br/>
       </w:r>
+      <w:proofErr w:type="gramStart"/>
       <w:r>
         <w:rPr>
           <w:rFonts w:ascii="Courier New" w:eastAsia="Times New Roman" w:hAnsi="Courier New" w:cs="Courier New"/>
@@ -260,7 +303,18 @@
           <w:szCs w:val="21"/>
           <w:lang w:val="en-US"/>
         </w:rPr>
-        <w:t>./lab3_ex1 </w:t>
+        <w:t>./</w:t>
+      </w:r>
+      <w:proofErr w:type="gramEnd"/>
+      <w:r>
+        <w:rPr>
+          <w:rFonts w:ascii="Courier New" w:eastAsia="Times New Roman" w:hAnsi="Courier New" w:cs="Courier New"/>
+          <w:color w:val="000000"/>
+          <w:sz w:val="21"/>
+          <w:szCs w:val="21"/>
+          <w:lang w:val="en-US"/>
+        </w:rPr>
+        <w:t>lab3_ex1 </w:t>
       </w:r>
       <w:r>
         <w:rPr>
@@ -327,7 +381,29 @@
           <w:szCs w:val="21"/>
           <w:lang w:val="en-US"/>
         </w:rPr>
-        <w:t>/usr/</w:t>
+        <w:t>/</w:t>
+      </w:r>
+      <w:proofErr w:type="spellStart"/>
+      <w:r>
+        <w:rPr>
+          <w:rFonts w:ascii="Courier New" w:eastAsia="Times New Roman" w:hAnsi="Courier New" w:cs="Courier New"/>
+          <w:color w:val="000000"/>
+          <w:sz w:val="21"/>
+          <w:szCs w:val="21"/>
+          <w:lang w:val="en-US"/>
+        </w:rPr>
+        <w:t>usr</w:t>
+      </w:r>
+      <w:proofErr w:type="spellEnd"/>
+      <w:r>
+        <w:rPr>
+          <w:rFonts w:ascii="Courier New" w:eastAsia="Times New Roman" w:hAnsi="Courier New" w:cs="Courier New"/>
+          <w:color w:val="000000"/>
+          <w:sz w:val="21"/>
+          <w:szCs w:val="21"/>
+          <w:lang w:val="en-US"/>
+        </w:rPr>
+        <w:t>/</w:t>
       </w:r>
       <w:r>
         <w:rPr>
@@ -367,7 +443,73 @@
           <w:szCs w:val="21"/>
           <w:lang w:val="en-US"/>
         </w:rPr>
-        <w:t>/bin/nv-nsight-cu-cli ./lab3_ex1 </w:t>
+        <w:t>/bin/</w:t>
+      </w:r>
+      <w:proofErr w:type="spellStart"/>
+      <w:r>
+        <w:rPr>
+          <w:rFonts w:ascii="Courier New" w:eastAsia="Times New Roman" w:hAnsi="Courier New" w:cs="Courier New"/>
+          <w:color w:val="000000"/>
+          <w:sz w:val="21"/>
+          <w:szCs w:val="21"/>
+          <w:lang w:val="en-US"/>
+        </w:rPr>
+        <w:t>nv</w:t>
+      </w:r>
+      <w:proofErr w:type="spellEnd"/>
+      <w:r>
+        <w:rPr>
+          <w:rFonts w:ascii="Courier New" w:eastAsia="Times New Roman" w:hAnsi="Courier New" w:cs="Courier New"/>
+          <w:color w:val="000000"/>
+          <w:sz w:val="21"/>
+          <w:szCs w:val="21"/>
+          <w:lang w:val="en-US"/>
+        </w:rPr>
+        <w:t>-</w:t>
+      </w:r>
+      <w:proofErr w:type="spellStart"/>
+      <w:r>
+        <w:rPr>
+          <w:rFonts w:ascii="Courier New" w:eastAsia="Times New Roman" w:hAnsi="Courier New" w:cs="Courier New"/>
+          <w:color w:val="000000"/>
+          <w:sz w:val="21"/>
+          <w:szCs w:val="21"/>
+          <w:lang w:val="en-US"/>
+        </w:rPr>
+        <w:t>nsight</w:t>
+      </w:r>
+      <w:proofErr w:type="spellEnd"/>
+      <w:r>
+        <w:rPr>
+          <w:rFonts w:ascii="Courier New" w:eastAsia="Times New Roman" w:hAnsi="Courier New" w:cs="Courier New"/>
+          <w:color w:val="000000"/>
+          <w:sz w:val="21"/>
+          <w:szCs w:val="21"/>
+          <w:lang w:val="en-US"/>
+        </w:rPr>
+        <w:t>-cu-</w:t>
+      </w:r>
+      <w:proofErr w:type="gramStart"/>
+      <w:r>
+        <w:rPr>
+          <w:rFonts w:ascii="Courier New" w:eastAsia="Times New Roman" w:hAnsi="Courier New" w:cs="Courier New"/>
+          <w:color w:val="000000"/>
+          <w:sz w:val="21"/>
+          <w:szCs w:val="21"/>
+          <w:lang w:val="en-US"/>
+        </w:rPr>
+        <w:t>cli .</w:t>
+      </w:r>
+      <w:proofErr w:type="gramEnd"/>
+      <w:r>
+        <w:rPr>
+          <w:rFonts w:ascii="Courier New" w:eastAsia="Times New Roman" w:hAnsi="Courier New" w:cs="Courier New"/>
+          <w:color w:val="000000"/>
+          <w:sz w:val="21"/>
+          <w:szCs w:val="21"/>
+          <w:lang w:val="en-US"/>
+        </w:rPr>
+        <w:t>/lab3_ex1 </w:t>
       </w:r>
       <w:r>
         <w:rPr>
@@ -500,7 +642,15 @@
         </w:numPr>
       </w:pPr>
       <w:r>
-        <w:t>Explain how many CUDA threads and thread blocks you used</w:t>
+        <w:t xml:space="preserve">Explain how many CUDA threads and </w:t>
+      </w:r>
+      <w:proofErr w:type="gramStart"/>
+      <w:r>
+        <w:t>thread</w:t>
+      </w:r>
+      <w:proofErr w:type="gramEnd"/>
+      <w:r>
+        <w:t xml:space="preserve"> blocks you used</w:t>
       </w:r>
     </w:p>
     <w:p>
@@ -769,7 +919,21 @@
         <w:rPr>
           <w:lang w:val="en-US"/>
         </w:rPr>
-        <w:t>Yes, my program still worked. So I didn’t have to make any changes.</w:t>
+        <w:t xml:space="preserve">Yes, my program still worked. </w:t>
+      </w:r>
+      <w:proofErr w:type="gramStart"/>
+      <w:r>
+        <w:rPr>
+          <w:lang w:val="en-US"/>
+        </w:rPr>
+        <w:t>So</w:t>
+      </w:r>
+      <w:proofErr w:type="gramEnd"/>
+      <w:r>
+        <w:rPr>
+          <w:lang w:val="en-US"/>
+        </w:rPr>
+        <w:t xml:space="preserve"> I didn’t have to make any changes.</w:t>
       </w:r>
     </w:p>
     <w:p>
@@ -795,7 +959,15 @@
         </w:numPr>
       </w:pPr>
       <w:r>
-        <w:t>Explain how many CUDA threads and thread blocks you used.</w:t>
+        <w:t xml:space="preserve">Explain how many CUDA threads and </w:t>
+      </w:r>
+      <w:proofErr w:type="gramStart"/>
+      <w:r>
+        <w:t>thread</w:t>
+      </w:r>
+      <w:proofErr w:type="gramEnd"/>
+      <w:r>
+        <w:t xml:space="preserve"> blocks you used.</w:t>
       </w:r>
     </w:p>
     <w:p>
@@ -934,12 +1106,21 @@
         <w:t xml:space="preserve"> the </w:t>
       </w:r>
       <w:hyperlink r:id="rId9" w:history="1">
+        <w:proofErr w:type="spellStart"/>
         <w:r>
           <w:rPr>
             <w:rStyle w:val="Hyperlink"/>
             <w:lang w:val="en-US"/>
           </w:rPr>
-          <w:t>timeval struct</w:t>
+          <w:t>timeval</w:t>
+        </w:r>
+        <w:proofErr w:type="spellEnd"/>
+        <w:r>
+          <w:rPr>
+            <w:rStyle w:val="Hyperlink"/>
+            <w:lang w:val="en-US"/>
+          </w:rPr>
+          <w:t xml:space="preserve"> struct</w:t>
         </w:r>
       </w:hyperlink>
       <w:r>
@@ -1371,7 +1552,25 @@
         <w:rPr>
           <w:lang w:val="en-US"/>
         </w:rPr>
-        <w:t>Computer Vision, Network theory, Graphics</w:t>
+        <w:t xml:space="preserve">Computer Vision, </w:t>
+      </w:r>
+      <w:r>
+        <w:rPr>
+          <w:lang w:val="en-US"/>
+        </w:rPr>
+        <w:t>Reinforcement Learning</w:t>
+      </w:r>
+      <w:r>
+        <w:rPr>
+          <w:lang w:val="en-US"/>
+        </w:rPr>
+        <w:t>, Graphics</w:t>
+      </w:r>
+      <w:r>
+        <w:rPr>
+          <w:lang w:val="en-US"/>
+        </w:rPr>
+        <w:t xml:space="preserve"> (simulations/games, …)</w:t>
       </w:r>
     </w:p>
     <w:p>
@@ -1408,15 +1607,42 @@
         </w:rPr>
         <w:t xml:space="preserve">The number of floating operations (FLOPs) can be calculated with the following </w:t>
       </w:r>
-      <w:hyperlink r:id="rId13" w:history="1">
-        <w:r>
-          <w:rPr>
-            <w:rStyle w:val="Hyperlink"/>
-            <w:lang w:val="en-US"/>
-          </w:rPr>
-          <w:t>formula</w:t>
-        </w:r>
-      </w:hyperlink>
+      <w:r>
+        <w:rPr>
+          <w:lang w:val="en-US"/>
+        </w:rPr>
+        <w:fldChar w:fldCharType="begin"/>
+      </w:r>
+      <w:r>
+        <w:rPr>
+          <w:lang w:val="en-US"/>
+        </w:rPr>
+        <w:instrText xml:space="preserve"> HYPERLINK "https://math.stackexchange.com/questions/3512976/proof-of-of-flops-in-matrix-multiplication" </w:instrText>
+      </w:r>
+      <w:r>
+        <w:rPr>
+          <w:lang w:val="en-US"/>
+        </w:rPr>
+      </w:r>
+      <w:r>
+        <w:rPr>
+          <w:lang w:val="en-US"/>
+        </w:rPr>
+        <w:fldChar w:fldCharType="separate"/>
+      </w:r>
+      <w:r>
+        <w:rPr>
+          <w:rStyle w:val="Hyperlink"/>
+          <w:lang w:val="en-US"/>
+        </w:rPr>
+        <w:t>formula</w:t>
+      </w:r>
+      <w:r>
+        <w:rPr>
+          <w:lang w:val="en-US"/>
+        </w:rPr>
+        <w:fldChar w:fldCharType="end"/>
+      </w:r>
       <w:r>
         <w:rPr>
           <w:lang w:val="en-US"/>
@@ -1566,7 +1792,21 @@
         <w:rPr>
           <w:lang w:val="en-US"/>
         </w:rPr>
-        <w:t xml:space="preserve">I figured this out by just thinking of examples (e.g. two 2x2 matrices multiplications, …). It is required to read each </w:t>
+        <w:t>I figured this out by just thinking of examples (</w:t>
+      </w:r>
+      <w:proofErr w:type="gramStart"/>
+      <w:r>
+        <w:rPr>
+          <w:lang w:val="en-US"/>
+        </w:rPr>
+        <w:t>e.g.</w:t>
+      </w:r>
+      <w:proofErr w:type="gramEnd"/>
+      <w:r>
+        <w:rPr>
+          <w:lang w:val="en-US"/>
+        </w:rPr>
+        <w:t xml:space="preserve"> two 2x2 matrices multiplications, …). It is required to read each </w:t>
       </w:r>
       <w:r>
         <w:rPr>
@@ -1760,7 +2000,15 @@
         </w:numPr>
       </w:pPr>
       <w:r>
-        <w:t>Explain how many CUDA threads and thread blocks you used.</w:t>
+        <w:t xml:space="preserve">Explain how many CUDA threads and </w:t>
+      </w:r>
+      <w:proofErr w:type="gramStart"/>
+      <w:r>
+        <w:t>thread</w:t>
+      </w:r>
+      <w:proofErr w:type="gramEnd"/>
+      <w:r>
+        <w:t xml:space="preserve"> blocks you used.</w:t>
       </w:r>
     </w:p>
     <w:p>
@@ -1871,22 +2119,51 @@
         <w:rPr>
           <w:lang w:val="en-US"/>
         </w:rPr>
-        <w:t>Since I’ve experimented with nvprof in my final project, I know that the required timing information can also be determined with this tool. Consequently, I’ve used nvprof for the timing:</w:t>
-      </w:r>
-    </w:p>
-    <w:p>
-      <w:pPr>
-        <w:rPr>
-          <w:lang w:val="en-US"/>
-        </w:rPr>
-      </w:pPr>
-    </w:p>
-    <w:p>
-      <w:pPr>
-        <w:rPr>
-          <w:lang w:val="en-US"/>
-        </w:rPr>
-      </w:pPr>
+        <w:t xml:space="preserve">Since I’ve experimented with </w:t>
+      </w:r>
+      <w:proofErr w:type="spellStart"/>
+      <w:r>
+        <w:rPr>
+          <w:lang w:val="en-US"/>
+        </w:rPr>
+        <w:t>nvprof</w:t>
+      </w:r>
+      <w:proofErr w:type="spellEnd"/>
+      <w:r>
+        <w:rPr>
+          <w:lang w:val="en-US"/>
+        </w:rPr>
+        <w:t xml:space="preserve"> in my final project, I know that the required timing information can also be determined with this tool. Consequently, I’ve used </w:t>
+      </w:r>
+      <w:proofErr w:type="spellStart"/>
+      <w:r>
+        <w:rPr>
+          <w:lang w:val="en-US"/>
+        </w:rPr>
+        <w:t>nvprof</w:t>
+      </w:r>
+      <w:proofErr w:type="spellEnd"/>
+      <w:r>
+        <w:rPr>
+          <w:lang w:val="en-US"/>
+        </w:rPr>
+        <w:t xml:space="preserve"> for the timing:</w:t>
+      </w:r>
+    </w:p>
+    <w:p>
+      <w:pPr>
+        <w:rPr>
+          <w:lang w:val="en-US"/>
+        </w:rPr>
+      </w:pPr>
+    </w:p>
+    <w:p>
+      <w:pPr>
+        <w:rPr>
+          <w:lang w:val="en-US"/>
+        </w:rPr>
+      </w:pPr>
+      <w:proofErr w:type="gramStart"/>
       <w:r>
         <w:rPr>
           <w:rFonts w:ascii="Courier New" w:hAnsi="Courier New" w:cs="Courier New"/>
@@ -1895,7 +2172,30 @@
           <w:shd w:val="clear" w:color="auto" w:fill="F5F5F5"/>
           <w:lang w:val="en-US"/>
         </w:rPr>
-        <w:t xml:space="preserve">!nvprof ./lab3_ex2 </w:t>
+        <w:t>!</w:t>
+      </w:r>
+      <w:proofErr w:type="spellStart"/>
+      <w:r>
+        <w:rPr>
+          <w:rFonts w:ascii="Courier New" w:hAnsi="Courier New" w:cs="Courier New"/>
+          <w:sz w:val="20"/>
+          <w:szCs w:val="20"/>
+          <w:shd w:val="clear" w:color="auto" w:fill="F5F5F5"/>
+          <w:lang w:val="en-US"/>
+        </w:rPr>
+        <w:t>nvprof</w:t>
+      </w:r>
+      <w:proofErr w:type="spellEnd"/>
+      <w:proofErr w:type="gramEnd"/>
+      <w:r>
+        <w:rPr>
+          <w:rFonts w:ascii="Courier New" w:hAnsi="Courier New" w:cs="Courier New"/>
+          <w:sz w:val="20"/>
+          <w:szCs w:val="20"/>
+          <w:shd w:val="clear" w:color="auto" w:fill="F5F5F5"/>
+          <w:lang w:val="en-US"/>
+        </w:rPr>
+        <w:t xml:space="preserve"> ./lab3_ex2 </w:t>
       </w:r>
       <w:r>
         <w:rPr>
@@ -1907,7 +2207,85 @@
           <w:shd w:val="clear" w:color="auto" w:fill="F5F5F5"/>
           <w:lang w:val="en-US"/>
         </w:rPr>
-        <w:t>&lt;numARows&gt; &lt;numACols&gt; &lt;numBCols&gt;</w:t>
+        <w:t>&lt;</w:t>
+      </w:r>
+      <w:proofErr w:type="spellStart"/>
+      <w:r>
+        <w:rPr>
+          <w:rStyle w:val="hljs-number"/>
+          <w:rFonts w:ascii="Courier New" w:hAnsi="Courier New" w:cs="Courier New"/>
+          <w:color w:val="AA5D00"/>
+          <w:sz w:val="20"/>
+          <w:szCs w:val="20"/>
+          <w:shd w:val="clear" w:color="auto" w:fill="F5F5F5"/>
+          <w:lang w:val="en-US"/>
+        </w:rPr>
+        <w:t>numARows</w:t>
+      </w:r>
+      <w:proofErr w:type="spellEnd"/>
+      <w:r>
+        <w:rPr>
+          <w:rStyle w:val="hljs-number"/>
+          <w:rFonts w:ascii="Courier New" w:hAnsi="Courier New" w:cs="Courier New"/>
+          <w:color w:val="AA5D00"/>
+          <w:sz w:val="20"/>
+          <w:szCs w:val="20"/>
+          <w:shd w:val="clear" w:color="auto" w:fill="F5F5F5"/>
+          <w:lang w:val="en-US"/>
+        </w:rPr>
+        <w:t>&gt; &lt;</w:t>
+      </w:r>
+      <w:proofErr w:type="spellStart"/>
+      <w:r>
+        <w:rPr>
+          <w:rStyle w:val="hljs-number"/>
+          <w:rFonts w:ascii="Courier New" w:hAnsi="Courier New" w:cs="Courier New"/>
+          <w:color w:val="AA5D00"/>
+          <w:sz w:val="20"/>
+          <w:szCs w:val="20"/>
+          <w:shd w:val="clear" w:color="auto" w:fill="F5F5F5"/>
+          <w:lang w:val="en-US"/>
+        </w:rPr>
+        <w:t>numACols</w:t>
+      </w:r>
+      <w:proofErr w:type="spellEnd"/>
+      <w:r>
+        <w:rPr>
+          <w:rStyle w:val="hljs-number"/>
+          <w:rFonts w:ascii="Courier New" w:hAnsi="Courier New" w:cs="Courier New"/>
+          <w:color w:val="AA5D00"/>
+          <w:sz w:val="20"/>
+          <w:szCs w:val="20"/>
+          <w:shd w:val="clear" w:color="auto" w:fill="F5F5F5"/>
+          <w:lang w:val="en-US"/>
+        </w:rPr>
+        <w:t>&gt; &lt;</w:t>
+      </w:r>
+      <w:proofErr w:type="spellStart"/>
+      <w:r>
+        <w:rPr>
+          <w:rStyle w:val="hljs-number"/>
+          <w:rFonts w:ascii="Courier New" w:hAnsi="Courier New" w:cs="Courier New"/>
+          <w:color w:val="AA5D00"/>
+          <w:sz w:val="20"/>
+          <w:szCs w:val="20"/>
+          <w:shd w:val="clear" w:color="auto" w:fill="F5F5F5"/>
+          <w:lang w:val="en-US"/>
+        </w:rPr>
+        <w:t>numBCols</w:t>
+      </w:r>
+      <w:proofErr w:type="spellEnd"/>
+      <w:r>
+        <w:rPr>
+          <w:rStyle w:val="hljs-number"/>
+          <w:rFonts w:ascii="Courier New" w:hAnsi="Courier New" w:cs="Courier New"/>
+          <w:color w:val="AA5D00"/>
+          <w:sz w:val="20"/>
+          <w:szCs w:val="20"/>
+          <w:shd w:val="clear" w:color="auto" w:fill="F5F5F5"/>
+          <w:lang w:val="en-US"/>
+        </w:rPr>
+        <w:t>&gt;</w:t>
       </w:r>
     </w:p>
     <w:p>
@@ -1945,7 +2323,7 @@
                     </pic:cNvPicPr>
                   </pic:nvPicPr>
                   <pic:blipFill>
-                    <a:blip r:embed="rId14">
+                    <a:blip r:embed="rId13">
                       <a:extLst>
                         <a:ext uri="{28A0092B-C50C-407E-A947-70E740481C1C}">
                           <a14:useLocalDpi xmlns:a14="http://schemas.microsoft.com/office/drawing/2010/main" val="0"/>
@@ -2121,7 +2499,7 @@
                     </pic:cNvPicPr>
                   </pic:nvPicPr>
                   <pic:blipFill>
-                    <a:blip r:embed="rId15">
+                    <a:blip r:embed="rId14">
                       <a:extLst>
                         <a:ext uri="{28A0092B-C50C-407E-A947-70E740481C1C}">
                           <a14:useLocalDpi xmlns:a14="http://schemas.microsoft.com/office/drawing/2010/main" val="0"/>
@@ -2279,7 +2657,63 @@
         <w:rPr>
           <w:lang w:val="en-US"/>
         </w:rPr>
-        <w:t>As for the vector task, the CUDA kernel requires most of the time. Moreover, for the relative time breakdown, it can be observed that the relative time of the CUDA Kernel increases with increasing matrix sizes. The reason for that is that the number of operations for the CUDA Kernel increases faster (see tasks 2 and 3) than the required operations for the data copy H2D and D2H (just the number of all elements = numARows * numACols + numBRows * numBCols).</w:t>
+        <w:t xml:space="preserve">As for the vector task, the CUDA kernel requires most of the time. Moreover, for the relative time breakdown, it can be observed that the relative time of the CUDA Kernel increases with increasing matrix sizes. The reason for that is that the number of operations for the CUDA Kernel increases faster (see tasks 2 and 3) than the required operations for the data copy H2D and D2H (just the number of all elements = </w:t>
+      </w:r>
+      <w:proofErr w:type="spellStart"/>
+      <w:r>
+        <w:rPr>
+          <w:lang w:val="en-US"/>
+        </w:rPr>
+        <w:t>numARows</w:t>
+      </w:r>
+      <w:proofErr w:type="spellEnd"/>
+      <w:r>
+        <w:rPr>
+          <w:lang w:val="en-US"/>
+        </w:rPr>
+        <w:t xml:space="preserve"> * </w:t>
+      </w:r>
+      <w:proofErr w:type="spellStart"/>
+      <w:r>
+        <w:rPr>
+          <w:lang w:val="en-US"/>
+        </w:rPr>
+        <w:t>numACols</w:t>
+      </w:r>
+      <w:proofErr w:type="spellEnd"/>
+      <w:r>
+        <w:rPr>
+          <w:lang w:val="en-US"/>
+        </w:rPr>
+        <w:t xml:space="preserve"> + </w:t>
+      </w:r>
+      <w:proofErr w:type="spellStart"/>
+      <w:r>
+        <w:rPr>
+          <w:lang w:val="en-US"/>
+        </w:rPr>
+        <w:t>numBRows</w:t>
+      </w:r>
+      <w:proofErr w:type="spellEnd"/>
+      <w:r>
+        <w:rPr>
+          <w:lang w:val="en-US"/>
+        </w:rPr>
+        <w:t xml:space="preserve"> * </w:t>
+      </w:r>
+      <w:proofErr w:type="spellStart"/>
+      <w:r>
+        <w:rPr>
+          <w:lang w:val="en-US"/>
+        </w:rPr>
+        <w:t>numBCols</w:t>
+      </w:r>
+      <w:proofErr w:type="spellEnd"/>
+      <w:r>
+        <w:rPr>
+          <w:lang w:val="en-US"/>
+        </w:rPr>
+        <w:t>).</w:t>
       </w:r>
     </w:p>
     <w:p>
@@ -2287,7 +2721,15 @@
         <w:pStyle w:val="berschrift2"/>
       </w:pPr>
       <w:r>
-        <w:t>Now, change the DataType from double to float, re-plot the stacked bar chart showing the time breakdown. Explain what you observe.</w:t>
+        <w:t xml:space="preserve">Now, change the </w:t>
+      </w:r>
+      <w:proofErr w:type="spellStart"/>
+      <w:r>
+        <w:t>DataType</w:t>
+      </w:r>
+      <w:proofErr w:type="spellEnd"/>
+      <w:r>
+        <w:t xml:space="preserve"> from double to float, re-plot the stacked bar chart showing the time breakdown. Explain what you observe.</w:t>
       </w:r>
     </w:p>
     <w:p>
@@ -2325,7 +2767,7 @@
                     </pic:cNvPicPr>
                   </pic:nvPicPr>
                   <pic:blipFill>
-                    <a:blip r:embed="rId16">
+                    <a:blip r:embed="rId15">
                       <a:extLst>
                         <a:ext uri="{28A0092B-C50C-407E-A947-70E740481C1C}">
                           <a14:useLocalDpi xmlns:a14="http://schemas.microsoft.com/office/drawing/2010/main" val="0"/>
@@ -2510,7 +2952,7 @@
                     </pic:cNvPicPr>
                   </pic:nvPicPr>
                   <pic:blipFill>
-                    <a:blip r:embed="rId17">
+                    <a:blip r:embed="rId16">
                       <a:extLst>
                         <a:ext uri="{28A0092B-C50C-407E-A947-70E740481C1C}">
                           <a14:useLocalDpi xmlns:a14="http://schemas.microsoft.com/office/drawing/2010/main" val="0"/>
@@ -2924,11 +3366,19 @@
           <w:lang w:val="en-US"/>
         </w:rPr>
       </w:pPr>
-      <w:r>
-        <w:rPr>
-          <w:lang w:val="en-US"/>
-        </w:rPr>
-        <w:t>In order to achieve that, I decided to split up the creation of the histogram. Consequently, temporary histograms are created in the different thread blocks. After the creation is finished, all of them will add up to a final histogram which is saved globally.</w:t>
+      <w:proofErr w:type="gramStart"/>
+      <w:r>
+        <w:rPr>
+          <w:lang w:val="en-US"/>
+        </w:rPr>
+        <w:t>In order to</w:t>
+      </w:r>
+      <w:proofErr w:type="gramEnd"/>
+      <w:r>
+        <w:rPr>
+          <w:lang w:val="en-US"/>
+        </w:rPr>
+        <w:t xml:space="preserve"> achieve that, I decided to split up the creation of the histogram. Consequently, temporary histograms are created in the different thread blocks. After the creation is finished, all of them will add up to a final histogram which is saved globally.</w:t>
       </w:r>
     </w:p>
     <w:p>
@@ -3069,11 +3519,19 @@
           <w:lang w:val="en-US"/>
         </w:rPr>
       </w:pPr>
-      <w:r>
-        <w:rPr>
-          <w:lang w:val="en-US"/>
-        </w:rPr>
-        <w:t>histogram_kernel:</w:t>
+      <w:proofErr w:type="spellStart"/>
+      <w:r>
+        <w:rPr>
+          <w:lang w:val="en-US"/>
+        </w:rPr>
+        <w:t>histogram_kernel</w:t>
+      </w:r>
+      <w:proofErr w:type="spellEnd"/>
+      <w:r>
+        <w:rPr>
+          <w:lang w:val="en-US"/>
+        </w:rPr>
+        <w:t>:</w:t>
       </w:r>
       <w:r>
         <w:rPr>
@@ -3087,7 +3545,21 @@
           <w:lang w:val="en-US"/>
         </w:rPr>
         <w:br/>
-        <w:t>Reasoning: There are two atomicAdd operations that require the addition of a value to the global bin variable. For the first one, it is performed for the number of elements and for the second one, it is performed for the number of bins.</w:t>
+        <w:t xml:space="preserve">Reasoning: There are two </w:t>
+      </w:r>
+      <w:proofErr w:type="spellStart"/>
+      <w:r>
+        <w:rPr>
+          <w:lang w:val="en-US"/>
+        </w:rPr>
+        <w:t>atomicAdd</w:t>
+      </w:r>
+      <w:proofErr w:type="spellEnd"/>
+      <w:r>
+        <w:rPr>
+          <w:lang w:val="en-US"/>
+        </w:rPr>
+        <w:t xml:space="preserve"> operations that require the addition of a value to the global bin variable. For the first one, it is performed for the number of elements and for the second one, it is performed for the number of bins.</w:t>
       </w:r>
       <w:r>
         <w:rPr>
@@ -3107,11 +3579,19 @@
           <w:lang w:val="en-US"/>
         </w:rPr>
       </w:pPr>
-      <w:r>
-        <w:rPr>
-          <w:lang w:val="en-US"/>
-        </w:rPr>
-        <w:t xml:space="preserve">convert_kernel: </w:t>
+      <w:proofErr w:type="spellStart"/>
+      <w:r>
+        <w:rPr>
+          <w:lang w:val="en-US"/>
+        </w:rPr>
+        <w:t>convert_kernel</w:t>
+      </w:r>
+      <w:proofErr w:type="spellEnd"/>
+      <w:r>
+        <w:rPr>
+          <w:lang w:val="en-US"/>
+        </w:rPr>
+        <w:t xml:space="preserve">: </w:t>
       </w:r>
       <w:r>
         <w:rPr>
@@ -3125,7 +3605,21 @@
           <w:lang w:val="en-US"/>
         </w:rPr>
         <w:br/>
-        <w:t>Reasoning: For all number of bins, it has to be checked whether they exceed the maximum value.</w:t>
+        <w:t xml:space="preserve">Reasoning: For all number of bins, it </w:t>
+      </w:r>
+      <w:proofErr w:type="gramStart"/>
+      <w:r>
+        <w:rPr>
+          <w:lang w:val="en-US"/>
+        </w:rPr>
+        <w:t>has to</w:t>
+      </w:r>
+      <w:proofErr w:type="gramEnd"/>
+      <w:r>
+        <w:rPr>
+          <w:lang w:val="en-US"/>
+        </w:rPr>
+        <w:t xml:space="preserve"> be checked whether they exceed the maximum value.</w:t>
       </w:r>
     </w:p>
     <w:p>
@@ -3186,11 +3680,19 @@
           <w:lang w:val="en-US"/>
         </w:rPr>
       </w:pPr>
-      <w:r>
-        <w:rPr>
-          <w:lang w:val="en-US"/>
-        </w:rPr>
-        <w:t>histogram_kernel:</w:t>
+      <w:proofErr w:type="spellStart"/>
+      <w:r>
+        <w:rPr>
+          <w:lang w:val="en-US"/>
+        </w:rPr>
+        <w:t>histogram_kernel</w:t>
+      </w:r>
+      <w:proofErr w:type="spellEnd"/>
+      <w:r>
+        <w:rPr>
+          <w:lang w:val="en-US"/>
+        </w:rPr>
+        <w:t>:</w:t>
       </w:r>
       <w:r>
         <w:rPr>
@@ -3217,11 +3719,19 @@
           <w:lang w:val="en-US"/>
         </w:rPr>
       </w:pPr>
-      <w:r>
-        <w:rPr>
-          <w:lang w:val="en-US"/>
-        </w:rPr>
-        <w:t xml:space="preserve">convert_kernel: </w:t>
+      <w:proofErr w:type="spellStart"/>
+      <w:r>
+        <w:rPr>
+          <w:lang w:val="en-US"/>
+        </w:rPr>
+        <w:t>convert_kernel</w:t>
+      </w:r>
+      <w:proofErr w:type="spellEnd"/>
+      <w:r>
+        <w:rPr>
+          <w:lang w:val="en-US"/>
+        </w:rPr>
+        <w:t xml:space="preserve">: </w:t>
       </w:r>
       <w:r>
         <w:rPr>
@@ -3541,8 +4051,30 @@
         <w:rPr>
           <w:lang w:val="en-US"/>
         </w:rPr>
-        <w:t xml:space="preserve"> for histogram_kernel and 64 for convert_kernel</w:t>
-      </w:r>
+        <w:t xml:space="preserve"> for </w:t>
+      </w:r>
+      <w:proofErr w:type="spellStart"/>
+      <w:r>
+        <w:rPr>
+          <w:lang w:val="en-US"/>
+        </w:rPr>
+        <w:t>histogram_kernel</w:t>
+      </w:r>
+      <w:proofErr w:type="spellEnd"/>
+      <w:r>
+        <w:rPr>
+          <w:lang w:val="en-US"/>
+        </w:rPr>
+        <w:t xml:space="preserve"> and 64 for </w:t>
+      </w:r>
+      <w:proofErr w:type="spellStart"/>
+      <w:r>
+        <w:rPr>
+          <w:lang w:val="en-US"/>
+        </w:rPr>
+        <w:t>convert_kernel</w:t>
+      </w:r>
+      <w:proofErr w:type="spellEnd"/>
     </w:p>
     <w:p>
       <w:pPr>
@@ -3572,7 +4104,7 @@
                     </pic:cNvPicPr>
                   </pic:nvPicPr>
                   <pic:blipFill>
-                    <a:blip r:embed="rId18" cstate="print">
+                    <a:blip r:embed="rId17" cstate="print">
                       <a:extLst>
                         <a:ext uri="{28A0092B-C50C-407E-A947-70E740481C1C}">
                           <a14:useLocalDpi xmlns:a14="http://schemas.microsoft.com/office/drawing/2010/main" val="0"/>
@@ -3722,20 +4254,42 @@
         <w:pStyle w:val="berschrift2"/>
       </w:pPr>
       <w:r>
-        <w:t>For an input array of 1024 elements, profile with Nvidia Nsight and report Shared Memory Configuration Size and Achieved Occupancy. Did Nvisght report any potential performance issues?</w:t>
-      </w:r>
-    </w:p>
-    <w:p>
-      <w:pPr>
-        <w:rPr>
-          <w:lang w:val="en-US"/>
-        </w:rPr>
-      </w:pPr>
-      <w:r>
-        <w:rPr>
-          <w:lang w:val="en-US"/>
-        </w:rPr>
-        <w:t>For histogram_kernel:</w:t>
+        <w:t xml:space="preserve">For an input array of 1024 elements, profile with Nvidia Nsight and report Shared Memory Configuration Size and Achieved Occupancy. Did </w:t>
+      </w:r>
+      <w:proofErr w:type="spellStart"/>
+      <w:r>
+        <w:t>Nvisght</w:t>
+      </w:r>
+      <w:proofErr w:type="spellEnd"/>
+      <w:r>
+        <w:t xml:space="preserve"> report any potential performance issues?</w:t>
+      </w:r>
+    </w:p>
+    <w:p>
+      <w:pPr>
+        <w:rPr>
+          <w:lang w:val="en-US"/>
+        </w:rPr>
+      </w:pPr>
+      <w:r>
+        <w:rPr>
+          <w:lang w:val="en-US"/>
+        </w:rPr>
+        <w:t xml:space="preserve">For </w:t>
+      </w:r>
+      <w:proofErr w:type="spellStart"/>
+      <w:r>
+        <w:rPr>
+          <w:lang w:val="en-US"/>
+        </w:rPr>
+        <w:t>histogram_kernel</w:t>
+      </w:r>
+      <w:proofErr w:type="spellEnd"/>
+      <w:r>
+        <w:rPr>
+          <w:lang w:val="en-US"/>
+        </w:rPr>
+        <w:t>:</w:t>
       </w:r>
     </w:p>
     <w:p>
@@ -3797,7 +4351,21 @@
         <w:rPr>
           <w:lang w:val="en-US"/>
         </w:rPr>
-        <w:t>For convert_kernel:</w:t>
+        <w:t xml:space="preserve">For </w:t>
+      </w:r>
+      <w:proofErr w:type="spellStart"/>
+      <w:r>
+        <w:rPr>
+          <w:lang w:val="en-US"/>
+        </w:rPr>
+        <w:t>convert_kernel</w:t>
+      </w:r>
+      <w:proofErr w:type="spellEnd"/>
+      <w:r>
+        <w:rPr>
+          <w:lang w:val="en-US"/>
+        </w:rPr>
+        <w:t>:</w:t>
       </w:r>
     </w:p>
     <w:p>
@@ -3849,24 +4417,46 @@
           <w:lang w:val="en-US"/>
         </w:rPr>
       </w:pPr>
-      <w:r>
-        <w:rPr>
-          <w:lang w:val="en-US"/>
-        </w:rPr>
-        <w:t>Yes there were multiple warnings related to performance:</w:t>
-      </w:r>
-    </w:p>
-    <w:p>
-      <w:pPr>
-        <w:rPr>
-          <w:lang w:val="en-US"/>
-        </w:rPr>
-      </w:pPr>
-      <w:r>
-        <w:rPr>
-          <w:lang w:val="en-US"/>
-        </w:rPr>
-        <w:t>For histogram_kernel:</w:t>
+      <w:proofErr w:type="gramStart"/>
+      <w:r>
+        <w:rPr>
+          <w:lang w:val="en-US"/>
+        </w:rPr>
+        <w:t>Yes</w:t>
+      </w:r>
+      <w:proofErr w:type="gramEnd"/>
+      <w:r>
+        <w:rPr>
+          <w:lang w:val="en-US"/>
+        </w:rPr>
+        <w:t xml:space="preserve"> there were multiple warnings related to performance:</w:t>
+      </w:r>
+    </w:p>
+    <w:p>
+      <w:pPr>
+        <w:rPr>
+          <w:lang w:val="en-US"/>
+        </w:rPr>
+      </w:pPr>
+      <w:r>
+        <w:rPr>
+          <w:lang w:val="en-US"/>
+        </w:rPr>
+        <w:t xml:space="preserve">For </w:t>
+      </w:r>
+      <w:proofErr w:type="spellStart"/>
+      <w:r>
+        <w:rPr>
+          <w:lang w:val="en-US"/>
+        </w:rPr>
+        <w:t>histogram_kernel</w:t>
+      </w:r>
+      <w:proofErr w:type="spellEnd"/>
+      <w:r>
+        <w:rPr>
+          <w:lang w:val="en-US"/>
+        </w:rPr>
+        <w:t>:</w:t>
       </w:r>
     </w:p>
     <w:p>
@@ -3988,7 +4578,21 @@
         <w:rPr>
           <w:lang w:val="en-US"/>
         </w:rPr>
-        <w:t>For convert_kernel:</w:t>
+        <w:t xml:space="preserve">For </w:t>
+      </w:r>
+      <w:proofErr w:type="spellStart"/>
+      <w:r>
+        <w:rPr>
+          <w:lang w:val="en-US"/>
+        </w:rPr>
+        <w:t>convert_kernel</w:t>
+      </w:r>
+      <w:proofErr w:type="spellEnd"/>
+      <w:r>
+        <w:rPr>
+          <w:lang w:val="en-US"/>
+        </w:rPr>
+        <w:t>:</w:t>
       </w:r>
     </w:p>
     <w:p>
@@ -4012,8 +4616,10 @@
           <w:shd w:val="clear" w:color="auto" w:fill="FFFFFF"/>
           <w:lang w:val="en-US"/>
         </w:rPr>
-        <w:t>WRN   If you execute __syncthreads() to synchronize the threads of a block, it is recommended to have more than the</w:t>
-      </w:r>
+        <w:t>WRN   If you execute __</w:t>
+      </w:r>
+      <w:proofErr w:type="spellStart"/>
+      <w:proofErr w:type="gramStart"/>
       <w:r>
         <w:rPr>
           <w:rFonts w:ascii="Courier New" w:eastAsia="Times New Roman" w:hAnsi="Courier New" w:cs="Courier New"/>
@@ -4023,8 +4629,9 @@
           <w:shd w:val="clear" w:color="auto" w:fill="FFFFFF"/>
           <w:lang w:val="en-US"/>
         </w:rPr>
-        <w:t xml:space="preserve"> a</w:t>
-      </w:r>
+        <w:t>syncthreads</w:t>
+      </w:r>
+      <w:proofErr w:type="spellEnd"/>
       <w:r>
         <w:rPr>
           <w:rFonts w:ascii="Courier New" w:eastAsia="Times New Roman" w:hAnsi="Courier New" w:cs="Courier New"/>
@@ -4034,8 +4641,9 @@
           <w:shd w:val="clear" w:color="auto" w:fill="FFFFFF"/>
           <w:lang w:val="en-US"/>
         </w:rPr>
-        <w:t>chieved 1 blocks per multiprocessor. This way, blocks that aren't waiting for _syncthreads() can keep the</w:t>
-      </w:r>
+        <w:t>(</w:t>
+      </w:r>
+      <w:proofErr w:type="gramEnd"/>
       <w:r>
         <w:rPr>
           <w:rFonts w:ascii="Courier New" w:eastAsia="Times New Roman" w:hAnsi="Courier New" w:cs="Courier New"/>
@@ -4045,7 +4653,7 @@
           <w:shd w:val="clear" w:color="auto" w:fill="FFFFFF"/>
           <w:lang w:val="en-US"/>
         </w:rPr>
-        <w:t xml:space="preserve"> </w:t>
+        <w:t>) to synchronize the threads of a block, it is recommended to have more than the</w:t>
       </w:r>
       <w:r>
         <w:rPr>
@@ -4056,19 +4664,9 @@
           <w:shd w:val="clear" w:color="auto" w:fill="FFFFFF"/>
           <w:lang w:val="en-US"/>
         </w:rPr>
-        <w:t xml:space="preserve">hardware busy.  </w:t>
-      </w:r>
-    </w:p>
-    <w:p>
-      <w:pPr>
-        <w:rPr>
-          <w:lang w:val="en-US"/>
-        </w:rPr>
-      </w:pPr>
-    </w:p>
-    <w:p>
-      <w:pPr>
-        <w:spacing w:line="240" w:lineRule="auto"/>
+        <w:t xml:space="preserve"> a</w:t>
+      </w:r>
+      <w:r>
         <w:rPr>
           <w:rFonts w:ascii="Courier New" w:eastAsia="Times New Roman" w:hAnsi="Courier New" w:cs="Courier New"/>
           <w:color w:val="212121"/>
@@ -4077,7 +4675,10 @@
           <w:shd w:val="clear" w:color="auto" w:fill="FFFFFF"/>
           <w:lang w:val="en-US"/>
         </w:rPr>
-      </w:pPr>
+        <w:t>chieved 1 blocks per multiprocessor. This way, blocks that aren't waiting for _</w:t>
+      </w:r>
+      <w:proofErr w:type="spellStart"/>
+      <w:proofErr w:type="gramStart"/>
       <w:r>
         <w:rPr>
           <w:rFonts w:ascii="Courier New" w:eastAsia="Times New Roman" w:hAnsi="Courier New" w:cs="Courier New"/>
@@ -4087,9 +4688,9 @@
           <w:shd w:val="clear" w:color="auto" w:fill="FFFFFF"/>
           <w:lang w:val="en-US"/>
         </w:rPr>
-        <w:lastRenderedPageBreak/>
-        <w:t>WRN   This kernel grid is too small to fill the available resources on this device, resulting in only 0.1 full</w:t>
-      </w:r>
+        <w:t>syncthreads</w:t>
+      </w:r>
+      <w:proofErr w:type="spellEnd"/>
       <w:r>
         <w:rPr>
           <w:rFonts w:ascii="Courier New" w:eastAsia="Times New Roman" w:hAnsi="Courier New" w:cs="Courier New"/>
@@ -4099,8 +4700,9 @@
           <w:shd w:val="clear" w:color="auto" w:fill="FFFFFF"/>
           <w:lang w:val="en-US"/>
         </w:rPr>
-        <w:t xml:space="preserve"> </w:t>
-      </w:r>
+        <w:t>(</w:t>
+      </w:r>
+      <w:proofErr w:type="gramEnd"/>
       <w:r>
         <w:rPr>
           <w:rFonts w:ascii="Courier New" w:eastAsia="Times New Roman" w:hAnsi="Courier New" w:cs="Courier New"/>
@@ -4110,12 +4712,9 @@
           <w:shd w:val="clear" w:color="auto" w:fill="FFFFFF"/>
           <w:lang w:val="en-US"/>
         </w:rPr>
-        <w:t xml:space="preserve">waves across all SMs. Look at Launch Statistics for more details.  </w:t>
-      </w:r>
-    </w:p>
-    <w:p>
-      <w:pPr>
-        <w:spacing w:line="240" w:lineRule="auto"/>
+        <w:t>) can keep the</w:t>
+      </w:r>
+      <w:r>
         <w:rPr>
           <w:rFonts w:ascii="Courier New" w:eastAsia="Times New Roman" w:hAnsi="Courier New" w:cs="Courier New"/>
           <w:color w:val="212121"/>
@@ -4124,11 +4723,9 @@
           <w:shd w:val="clear" w:color="auto" w:fill="FFFFFF"/>
           <w:lang w:val="en-US"/>
         </w:rPr>
-      </w:pPr>
-    </w:p>
-    <w:p>
-      <w:pPr>
-        <w:spacing w:line="240" w:lineRule="auto"/>
+        <w:t xml:space="preserve"> </w:t>
+      </w:r>
+      <w:r>
         <w:rPr>
           <w:rFonts w:ascii="Courier New" w:eastAsia="Times New Roman" w:hAnsi="Courier New" w:cs="Courier New"/>
           <w:color w:val="212121"/>
@@ -4137,6 +4734,87 @@
           <w:shd w:val="clear" w:color="auto" w:fill="FFFFFF"/>
           <w:lang w:val="en-US"/>
         </w:rPr>
+        <w:t xml:space="preserve">hardware busy.  </w:t>
+      </w:r>
+    </w:p>
+    <w:p>
+      <w:pPr>
+        <w:rPr>
+          <w:lang w:val="en-US"/>
+        </w:rPr>
+      </w:pPr>
+    </w:p>
+    <w:p>
+      <w:pPr>
+        <w:spacing w:line="240" w:lineRule="auto"/>
+        <w:rPr>
+          <w:rFonts w:ascii="Courier New" w:eastAsia="Times New Roman" w:hAnsi="Courier New" w:cs="Courier New"/>
+          <w:color w:val="212121"/>
+          <w:sz w:val="21"/>
+          <w:szCs w:val="21"/>
+          <w:shd w:val="clear" w:color="auto" w:fill="FFFFFF"/>
+          <w:lang w:val="en-US"/>
+        </w:rPr>
+      </w:pPr>
+      <w:r>
+        <w:rPr>
+          <w:rFonts w:ascii="Courier New" w:eastAsia="Times New Roman" w:hAnsi="Courier New" w:cs="Courier New"/>
+          <w:color w:val="212121"/>
+          <w:sz w:val="21"/>
+          <w:szCs w:val="21"/>
+          <w:shd w:val="clear" w:color="auto" w:fill="FFFFFF"/>
+          <w:lang w:val="en-US"/>
+        </w:rPr>
+        <w:lastRenderedPageBreak/>
+        <w:t>WRN   This kernel grid is too small to fill the available resources on this device, resulting in only 0.1 full</w:t>
+      </w:r>
+      <w:r>
+        <w:rPr>
+          <w:rFonts w:ascii="Courier New" w:eastAsia="Times New Roman" w:hAnsi="Courier New" w:cs="Courier New"/>
+          <w:color w:val="212121"/>
+          <w:sz w:val="21"/>
+          <w:szCs w:val="21"/>
+          <w:shd w:val="clear" w:color="auto" w:fill="FFFFFF"/>
+          <w:lang w:val="en-US"/>
+        </w:rPr>
+        <w:t xml:space="preserve"> </w:t>
+      </w:r>
+      <w:r>
+        <w:rPr>
+          <w:rFonts w:ascii="Courier New" w:eastAsia="Times New Roman" w:hAnsi="Courier New" w:cs="Courier New"/>
+          <w:color w:val="212121"/>
+          <w:sz w:val="21"/>
+          <w:szCs w:val="21"/>
+          <w:shd w:val="clear" w:color="auto" w:fill="FFFFFF"/>
+          <w:lang w:val="en-US"/>
+        </w:rPr>
+        <w:t xml:space="preserve">waves across all SMs. Look at Launch Statistics for more details.  </w:t>
+      </w:r>
+    </w:p>
+    <w:p>
+      <w:pPr>
+        <w:spacing w:line="240" w:lineRule="auto"/>
+        <w:rPr>
+          <w:rFonts w:ascii="Courier New" w:eastAsia="Times New Roman" w:hAnsi="Courier New" w:cs="Courier New"/>
+          <w:color w:val="212121"/>
+          <w:sz w:val="21"/>
+          <w:szCs w:val="21"/>
+          <w:shd w:val="clear" w:color="auto" w:fill="FFFFFF"/>
+          <w:lang w:val="en-US"/>
+        </w:rPr>
+      </w:pPr>
+    </w:p>
+    <w:p>
+      <w:pPr>
+        <w:spacing w:line="240" w:lineRule="auto"/>
+        <w:rPr>
+          <w:rFonts w:ascii="Courier New" w:eastAsia="Times New Roman" w:hAnsi="Courier New" w:cs="Courier New"/>
+          <w:color w:val="212121"/>
+          <w:sz w:val="21"/>
+          <w:szCs w:val="21"/>
+          <w:shd w:val="clear" w:color="auto" w:fill="FFFFFF"/>
+          <w:lang w:val="en-US"/>
+        </w:rPr>
       </w:pPr>
     </w:p>
     <w:p>
@@ -4183,7 +4861,15 @@
         </w:numPr>
       </w:pPr>
       <w:r>
-        <w:t>Describe the environment you used, what changes you made to the Makefile, and how you ran the simulation.</w:t>
+        <w:t xml:space="preserve">Describe the environment you used, what changes you made to the </w:t>
+      </w:r>
+      <w:proofErr w:type="spellStart"/>
+      <w:r>
+        <w:t>Makefile</w:t>
+      </w:r>
+      <w:proofErr w:type="spellEnd"/>
+      <w:r>
+        <w:t>, and how you ran the simulation.</w:t>
       </w:r>
     </w:p>
     <w:p>
@@ -4201,7 +4887,21 @@
         <w:rPr>
           <w:lang w:val="en-US"/>
         </w:rPr>
-        <w:t>Environment: Google Colab (with same configurations as all previous exercises, e.g., with Tesla T4 GPU)</w:t>
+        <w:t xml:space="preserve">Environment: Google </w:t>
+      </w:r>
+      <w:proofErr w:type="spellStart"/>
+      <w:r>
+        <w:rPr>
+          <w:lang w:val="en-US"/>
+        </w:rPr>
+        <w:t>Colab</w:t>
+      </w:r>
+      <w:proofErr w:type="spellEnd"/>
+      <w:r>
+        <w:rPr>
+          <w:lang w:val="en-US"/>
+        </w:rPr>
+        <w:t xml:space="preserve"> (with same configurations as all previous exercises, e.g., with Tesla T4 GPU)</w:t>
       </w:r>
     </w:p>
     <w:p>
@@ -4215,11 +4915,19 @@
           <w:lang w:val="en-US"/>
         </w:rPr>
       </w:pPr>
-      <w:r>
-        <w:rPr>
-          <w:lang w:val="en-US"/>
-        </w:rPr>
-        <w:t>Makefile changes: ARCH=sm_30 has been changed to ARCH=sm_75 as also in all previous tasks and assignments</w:t>
+      <w:proofErr w:type="spellStart"/>
+      <w:r>
+        <w:rPr>
+          <w:lang w:val="en-US"/>
+        </w:rPr>
+        <w:t>Makefile</w:t>
+      </w:r>
+      <w:proofErr w:type="spellEnd"/>
+      <w:r>
+        <w:rPr>
+          <w:lang w:val="en-US"/>
+        </w:rPr>
+        <w:t xml:space="preserve"> changes: ARCH=sm_30 has been changed to ARCH=sm_75 as also in all previous tasks and assignments</w:t>
       </w:r>
     </w:p>
     <w:p>
@@ -4279,12 +4987,40 @@
         <w:rPr>
           <w:lang w:val="de-DE"/>
         </w:rPr>
-        <w:t>./bin/sputniPIC.out inputfiles/G</w:t>
-      </w:r>
+        <w:t>./bin/</w:t>
+      </w:r>
+      <w:proofErr w:type="spellStart"/>
       <w:r>
         <w:rPr>
           <w:lang w:val="de-DE"/>
         </w:rPr>
+        <w:t>sputniPIC.out</w:t>
+      </w:r>
+      <w:proofErr w:type="spellEnd"/>
+      <w:r>
+        <w:rPr>
+          <w:lang w:val="de-DE"/>
+        </w:rPr>
+        <w:t xml:space="preserve"> </w:t>
+      </w:r>
+      <w:proofErr w:type="spellStart"/>
+      <w:r>
+        <w:rPr>
+          <w:lang w:val="de-DE"/>
+        </w:rPr>
+        <w:t>inputfiles</w:t>
+      </w:r>
+      <w:proofErr w:type="spellEnd"/>
+      <w:r>
+        <w:rPr>
+          <w:lang w:val="de-DE"/>
+        </w:rPr>
+        <w:t>/G</w:t>
+      </w:r>
+      <w:r>
+        <w:rPr>
+          <w:lang w:val="de-DE"/>
+        </w:rPr>
         <w:t>EM_2D.inp</w:t>
       </w:r>
     </w:p>
@@ -4307,7 +5043,23 @@
         <w:pStyle w:val="berschrift2"/>
       </w:pPr>
       <w:r>
-        <w:t>Describe your design of the GPU implementation of mover_PC() briefly.</w:t>
+        <w:t xml:space="preserve">Describe your design of the GPU implementation of </w:t>
+      </w:r>
+      <w:proofErr w:type="spellStart"/>
+      <w:r>
+        <w:t>mover_</w:t>
+      </w:r>
+      <w:proofErr w:type="gramStart"/>
+      <w:r>
+        <w:t>PC</w:t>
+      </w:r>
+      <w:proofErr w:type="spellEnd"/>
+      <w:r>
+        <w:t>(</w:t>
+      </w:r>
+      <w:proofErr w:type="gramEnd"/>
+      <w:r>
+        <w:t>) briefly.</w:t>
       </w:r>
     </w:p>
     <w:p>
@@ -4399,17 +5151,58 @@
         <w:rPr>
           <w:lang w:val="en-US"/>
         </w:rPr>
-        <w:t xml:space="preserve">Copy arrays to GPU. This took me multiple hours to figure out why it was not working properly. When copying structs with arrays inside, it is required to copy the arrays manually. Otherwise you will get memory errors since the array pointers are not pointing to the new memory location. This </w:t>
-      </w:r>
-      <w:hyperlink r:id="rId19" w:history="1">
-        <w:r>
-          <w:rPr>
-            <w:rStyle w:val="Hyperlink"/>
-            <w:lang w:val="en-US"/>
-          </w:rPr>
-          <w:t>thread</w:t>
-        </w:r>
-      </w:hyperlink>
+        <w:t xml:space="preserve">Copy arrays to GPU. This took me multiple hours to figure out why it was not working properly. When copying structs with arrays inside, it is required to copy the arrays manually. </w:t>
+      </w:r>
+      <w:proofErr w:type="gramStart"/>
+      <w:r>
+        <w:rPr>
+          <w:lang w:val="en-US"/>
+        </w:rPr>
+        <w:t>Otherwise</w:t>
+      </w:r>
+      <w:proofErr w:type="gramEnd"/>
+      <w:r>
+        <w:rPr>
+          <w:lang w:val="en-US"/>
+        </w:rPr>
+        <w:t xml:space="preserve"> you will get memory errors since the array pointers are not pointing to the new memory location. This </w:t>
+      </w:r>
+      <w:r>
+        <w:rPr>
+          <w:lang w:val="en-US"/>
+        </w:rPr>
+        <w:fldChar w:fldCharType="begin"/>
+      </w:r>
+      <w:r>
+        <w:rPr>
+          <w:lang w:val="en-US"/>
+        </w:rPr>
+        <w:instrText xml:space="preserve"> HYPERLINK "https://stackoverflow.com/questions/31598021/cuda-cudamemcpy-struct-of-arrays" </w:instrText>
+      </w:r>
+      <w:r>
+        <w:rPr>
+          <w:lang w:val="en-US"/>
+        </w:rPr>
+      </w:r>
+      <w:r>
+        <w:rPr>
+          <w:lang w:val="en-US"/>
+        </w:rPr>
+        <w:fldChar w:fldCharType="separate"/>
+      </w:r>
+      <w:r>
+        <w:rPr>
+          <w:rStyle w:val="Hyperlink"/>
+          <w:lang w:val="en-US"/>
+        </w:rPr>
+        <w:t>thread</w:t>
+      </w:r>
+      <w:r>
+        <w:rPr>
+          <w:lang w:val="en-US"/>
+        </w:rPr>
+        <w:fldChar w:fldCharType="end"/>
+      </w:r>
       <w:r>
         <w:rPr>
           <w:lang w:val="en-US"/>
@@ -4432,7 +5225,49 @@
         <w:rPr>
           <w:lang w:val="en-US"/>
         </w:rPr>
-        <w:t>The parallelization idea is that each particle is simulated in parallel by the kernel. This means that the new mover_PC_GPU() function is very similar to the given mover_PC() function but instead of iterating over all the particles, it is just handled by the threads when the kernel is launched with that function.</w:t>
+        <w:t xml:space="preserve">The parallelization idea is that each particle is simulated in parallel by the kernel. This means that the new </w:t>
+      </w:r>
+      <w:proofErr w:type="spellStart"/>
+      <w:r>
+        <w:rPr>
+          <w:lang w:val="en-US"/>
+        </w:rPr>
+        <w:t>mover_PC_</w:t>
+      </w:r>
+      <w:proofErr w:type="gramStart"/>
+      <w:r>
+        <w:rPr>
+          <w:lang w:val="en-US"/>
+        </w:rPr>
+        <w:t>GPU</w:t>
+      </w:r>
+      <w:proofErr w:type="spellEnd"/>
+      <w:r>
+        <w:rPr>
+          <w:lang w:val="en-US"/>
+        </w:rPr>
+        <w:t>(</w:t>
+      </w:r>
+      <w:proofErr w:type="gramEnd"/>
+      <w:r>
+        <w:rPr>
+          <w:lang w:val="en-US"/>
+        </w:rPr>
+        <w:t xml:space="preserve">) function is very similar to the given </w:t>
+      </w:r>
+      <w:proofErr w:type="spellStart"/>
+      <w:r>
+        <w:rPr>
+          <w:lang w:val="en-US"/>
+        </w:rPr>
+        <w:t>mover_PC</w:t>
+      </w:r>
+      <w:proofErr w:type="spellEnd"/>
+      <w:r>
+        <w:rPr>
+          <w:lang w:val="en-US"/>
+        </w:rPr>
+        <w:t>() function but instead of iterating over all the particles, it is just handled by the threads when the kernel is launched with that function.</w:t>
       </w:r>
     </w:p>
     <w:p>
@@ -4451,7 +5286,31 @@
           <w:lang w:val="en-US"/>
         </w:rPr>
         <w:lastRenderedPageBreak/>
-        <w:t>In the end, again, the arrays have to be copied separately. Otherwise there will be errors again.</w:t>
+        <w:t xml:space="preserve">In the end, again, the arrays </w:t>
+      </w:r>
+      <w:r>
+        <w:rPr>
+          <w:lang w:val="en-US"/>
+        </w:rPr>
+        <w:t>must</w:t>
+      </w:r>
+      <w:r>
+        <w:rPr>
+          <w:lang w:val="en-US"/>
+        </w:rPr>
+        <w:t xml:space="preserve"> be copied separately. </w:t>
+      </w:r>
+      <w:r>
+        <w:rPr>
+          <w:lang w:val="en-US"/>
+        </w:rPr>
+        <w:t>Otherwise,</w:t>
+      </w:r>
+      <w:r>
+        <w:rPr>
+          <w:lang w:val="en-US"/>
+        </w:rPr>
+        <w:t xml:space="preserve"> there will be errors again.</w:t>
       </w:r>
     </w:p>
     <w:p>
@@ -4503,7 +5362,21 @@
         <w:rPr>
           <w:lang w:val="en-US"/>
         </w:rPr>
-        <w:t>In the provided pdf file (Introduction of spunitGPU.pdf), rho_net was proposed as main quantity for testing. For the file rho_net_10.vtk, both the CPU and the GPU implementation yield the same result.</w:t>
+        <w:t xml:space="preserve">In the provided pdf file (Introduction of spunitGPU.pdf), </w:t>
+      </w:r>
+      <w:proofErr w:type="spellStart"/>
+      <w:r>
+        <w:rPr>
+          <w:lang w:val="en-US"/>
+        </w:rPr>
+        <w:t>rho_net</w:t>
+      </w:r>
+      <w:proofErr w:type="spellEnd"/>
+      <w:r>
+        <w:rPr>
+          <w:lang w:val="en-US"/>
+        </w:rPr>
+        <w:t xml:space="preserve"> was proposed as main quantity for testing. For the file rho_net_10.vtk, both the CPU and the GPU implementation yield the same result.</w:t>
       </w:r>
     </w:p>
     <w:p>
@@ -4572,6 +5445,7 @@
           <w:lang w:val="de-DE"/>
         </w:rPr>
       </w:pPr>
+      <w:proofErr w:type="gramStart"/>
       <w:r>
         <w:rPr>
           <w:rFonts w:ascii="Courier New" w:eastAsia="Times New Roman" w:hAnsi="Courier New" w:cs="Courier New"/>
@@ -4590,13 +5464,10 @@
           <w:szCs w:val="21"/>
           <w:lang w:val="de-DE"/>
         </w:rPr>
-        <w:t>./bin/sputniPIC.out inputfiles/GEM_3D.inp</w:t>
-      </w:r>
-    </w:p>
-    <w:p>
-      <w:pPr>
-        <w:shd w:val="clear" w:color="auto" w:fill="FFFFFE"/>
-        <w:spacing w:line="285" w:lineRule="atLeast"/>
+        <w:t>./bin/</w:t>
+      </w:r>
+      <w:proofErr w:type="spellStart"/>
+      <w:r>
         <w:rPr>
           <w:rFonts w:ascii="Courier New" w:eastAsia="Times New Roman" w:hAnsi="Courier New" w:cs="Courier New"/>
           <w:color w:val="000000"/>
@@ -4604,12 +5475,11 @@
           <w:szCs w:val="21"/>
           <w:lang w:val="de-DE"/>
         </w:rPr>
-      </w:pPr>
-    </w:p>
-    <w:p>
-      <w:pPr>
-        <w:shd w:val="clear" w:color="auto" w:fill="FFFFFE"/>
-        <w:spacing w:line="285" w:lineRule="atLeast"/>
+        <w:t>sputniPIC.out</w:t>
+      </w:r>
+      <w:proofErr w:type="spellEnd"/>
+      <w:proofErr w:type="gramEnd"/>
+      <w:r>
         <w:rPr>
           <w:rFonts w:ascii="Courier New" w:eastAsia="Times New Roman" w:hAnsi="Courier New" w:cs="Courier New"/>
           <w:color w:val="000000"/>
@@ -4617,6 +5487,55 @@
           <w:szCs w:val="21"/>
           <w:lang w:val="de-DE"/>
         </w:rPr>
+        <w:t> </w:t>
+      </w:r>
+      <w:proofErr w:type="spellStart"/>
+      <w:r>
+        <w:rPr>
+          <w:rFonts w:ascii="Courier New" w:eastAsia="Times New Roman" w:hAnsi="Courier New" w:cs="Courier New"/>
+          <w:color w:val="000000"/>
+          <w:sz w:val="21"/>
+          <w:szCs w:val="21"/>
+          <w:lang w:val="de-DE"/>
+        </w:rPr>
+        <w:t>inputfiles</w:t>
+      </w:r>
+      <w:proofErr w:type="spellEnd"/>
+      <w:r>
+        <w:rPr>
+          <w:rFonts w:ascii="Courier New" w:eastAsia="Times New Roman" w:hAnsi="Courier New" w:cs="Courier New"/>
+          <w:color w:val="000000"/>
+          <w:sz w:val="21"/>
+          <w:szCs w:val="21"/>
+          <w:lang w:val="de-DE"/>
+        </w:rPr>
+        <w:t>/GEM_3D.inp</w:t>
+      </w:r>
+    </w:p>
+    <w:p>
+      <w:pPr>
+        <w:shd w:val="clear" w:color="auto" w:fill="FFFFFE"/>
+        <w:spacing w:line="285" w:lineRule="atLeast"/>
+        <w:rPr>
+          <w:rFonts w:ascii="Courier New" w:eastAsia="Times New Roman" w:hAnsi="Courier New" w:cs="Courier New"/>
+          <w:color w:val="000000"/>
+          <w:sz w:val="21"/>
+          <w:szCs w:val="21"/>
+          <w:lang w:val="de-DE"/>
+        </w:rPr>
+      </w:pPr>
+    </w:p>
+    <w:p>
+      <w:pPr>
+        <w:shd w:val="clear" w:color="auto" w:fill="FFFFFE"/>
+        <w:spacing w:line="285" w:lineRule="atLeast"/>
+        <w:rPr>
+          <w:rFonts w:ascii="Courier New" w:eastAsia="Times New Roman" w:hAnsi="Courier New" w:cs="Courier New"/>
+          <w:color w:val="000000"/>
+          <w:sz w:val="21"/>
+          <w:szCs w:val="21"/>
+          <w:lang w:val="de-DE"/>
+        </w:rPr>
       </w:pPr>
     </w:p>
     <w:p>
@@ -4649,10 +5568,10 @@
           <w:lang w:val="en-US"/>
         </w:rPr>
         <w:drawing>
-          <wp:inline distT="0" distB="0" distL="0" distR="0" wp14:anchorId="1480110C" wp14:editId="101AA87E">
-            <wp:extent cx="2187130" cy="594412"/>
-            <wp:effectExtent l="0" t="0" r="3810" b="0"/>
-            <wp:docPr id="15" name="Grafik 15" descr="Ein Bild, das Text enthält.&#10;&#10;Automatisch generierte Beschreibung"/>
+          <wp:inline distT="0" distB="0" distL="0" distR="0" wp14:anchorId="6BCEC916" wp14:editId="7705547D">
+            <wp:extent cx="2133785" cy="609653"/>
+            <wp:effectExtent l="0" t="0" r="0" b="0"/>
+            <wp:docPr id="16" name="Grafik 16" descr="Ein Bild, das Text enthält.&#10;&#10;Automatisch generierte Beschreibung"/>
             <wp:cNvGraphicFramePr>
               <a:graphicFrameLocks xmlns:a="http://schemas.openxmlformats.org/drawingml/2006/main" noChangeAspect="1"/>
             </wp:cNvGraphicFramePr>
@@ -4660,11 +5579,11 @@
               <a:graphicData uri="http://schemas.openxmlformats.org/drawingml/2006/picture">
                 <pic:pic xmlns:pic="http://schemas.openxmlformats.org/drawingml/2006/picture">
                   <pic:nvPicPr>
-                    <pic:cNvPr id="15" name="Grafik 15" descr="Ein Bild, das Text enthält.&#10;&#10;Automatisch generierte Beschreibung"/>
+                    <pic:cNvPr id="16" name="Grafik 16" descr="Ein Bild, das Text enthält.&#10;&#10;Automatisch generierte Beschreibung"/>
                     <pic:cNvPicPr/>
                   </pic:nvPicPr>
                   <pic:blipFill>
-                    <a:blip r:embed="rId20"/>
+                    <a:blip r:embed="rId18"/>
                     <a:stretch>
                       <a:fillRect/>
                     </a:stretch>
@@ -4672,7 +5591,7 @@
                   <pic:spPr>
                     <a:xfrm>
                       <a:off x="0" y="0"/>
-                      <a:ext cx="2187130" cy="594412"/>
+                      <a:ext cx="2133785" cy="609653"/>
                     </a:xfrm>
                     <a:prstGeom prst="rect">
                       <a:avLst/>
@@ -4731,7 +5650,7 @@
                     <pic:cNvPicPr/>
                   </pic:nvPicPr>
                   <pic:blipFill>
-                    <a:blip r:embed="rId21"/>
+                    <a:blip r:embed="rId19"/>
                     <a:stretch>
                       <a:fillRect/>
                     </a:stretch>
@@ -4777,14 +5696,20 @@
         </w:rPr>
         <w:t>is faster than the CPU version due to the successful exploitation of the parallelization.</w:t>
       </w:r>
+      <w:r>
+        <w:rPr>
+          <w:lang w:val="en-US"/>
+        </w:rPr>
+        <w:t xml:space="preserve"> Almost twice as fast.</w:t>
+      </w:r>
     </w:p>
     <w:sectPr>
-      <w:headerReference w:type="even" r:id="rId22"/>
-      <w:headerReference w:type="default" r:id="rId23"/>
-      <w:footerReference w:type="even" r:id="rId24"/>
-      <w:footerReference w:type="default" r:id="rId25"/>
-      <w:headerReference w:type="first" r:id="rId26"/>
-      <w:footerReference w:type="first" r:id="rId27"/>
+      <w:headerReference w:type="even" r:id="rId20"/>
+      <w:headerReference w:type="default" r:id="rId21"/>
+      <w:footerReference w:type="even" r:id="rId22"/>
+      <w:footerReference w:type="default" r:id="rId23"/>
+      <w:headerReference w:type="first" r:id="rId24"/>
+      <w:footerReference w:type="first" r:id="rId25"/>
       <w:pgSz w:w="11906" w:h="16838"/>
       <w:pgMar w:top="1417" w:right="1417" w:bottom="1134" w:left="1417" w:header="708" w:footer="708" w:gutter="0"/>
       <w:cols w:space="708"/>

</xml_diff>